<commit_message>
Update Alteryx Assignment File
</commit_message>
<xml_diff>
--- a/images/Brian's Alteryx Assignment.docx
+++ b/images/Brian's Alteryx Assignment.docx
@@ -1304,64 +1304,45 @@
         <w:t xml:space="preserve"> where I will be combining the URL and the bus code into a full URL with the formulation </w:t>
       </w:r>
       <w:r>
-        <w:t>[URL] + '?</w:t>
-      </w:r>
-      <w:proofErr w:type="spellStart"/>
-      <w:r>
-        <w:t>BusStopCode</w:t>
-      </w:r>
-      <w:proofErr w:type="spellEnd"/>
-      <w:r>
-        <w:t>=' + [</w:t>
-      </w:r>
-      <w:proofErr w:type="spellStart"/>
-      <w:r>
-        <w:t>BusCode</w:t>
-      </w:r>
-      <w:proofErr w:type="spellEnd"/>
-      <w:r>
-        <w:t>]</w:t>
+        <w:t>[URL] + '?BusStopCode=' + [BusCode]</w:t>
       </w:r>
       <w:r>
         <w:t xml:space="preserve"> </w:t>
       </w:r>
-      <w:proofErr w:type="gramStart"/>
-      <w:r>
-        <w:t>in order to</w:t>
-      </w:r>
-      <w:proofErr w:type="gramEnd"/>
+      <w:r>
+        <w:t>to</w:t>
+      </w:r>
       <w:r>
         <w:t xml:space="preserve"> access the full dataset of specific bus stop.</w:t>
       </w:r>
       <w:r>
-        <w:t xml:space="preserve"> Last but not least, after combining the </w:t>
-      </w:r>
-      <w:proofErr w:type="spellStart"/>
-      <w:r>
-        <w:t>URl</w:t>
-      </w:r>
-      <w:proofErr w:type="spellEnd"/>
-      <w:r>
-        <w:t xml:space="preserve"> and </w:t>
-      </w:r>
-      <w:proofErr w:type="spellStart"/>
-      <w:r>
-        <w:t>BusCode</w:t>
-      </w:r>
-      <w:proofErr w:type="spellEnd"/>
-      <w:r>
-        <w:t xml:space="preserve"> into one hyperlink we can now remove the bus code from the 2 features as we have already </w:t>
+        <w:t xml:space="preserve"> </w:t>
+      </w:r>
+      <w:r>
+        <w:t>Finally</w:t>
+      </w:r>
+      <w:r>
+        <w:t>, after combining the UR</w:t>
+      </w:r>
+      <w:r>
+        <w:t>L</w:t>
+      </w:r>
+      <w:r>
+        <w:t xml:space="preserve"> and BusCode into one hyperlink we can now remove the bus code from the 2 features as we have already </w:t>
       </w:r>
       <w:r>
         <w:t xml:space="preserve">combined it during the formula tool. </w:t>
       </w:r>
-      <w:proofErr w:type="gramStart"/>
-      <w:r>
-        <w:t>Which we</w:t>
-      </w:r>
-      <w:proofErr w:type="gramEnd"/>
+      <w:r>
+        <w:t>We</w:t>
+      </w:r>
       <w:r>
         <w:t xml:space="preserve"> will now move on to the API section to describe more on the process and the tools I have applied.</w:t>
+      </w:r>
+    </w:p>
+    <w:p>
+      <w:r>
+        <w:br w:type="page"/>
       </w:r>
     </w:p>
     <w:p>
@@ -1437,7 +1418,106 @@
         <w:t>Now, I will be explaining the second section of the project which is the API call section where I will actually extract the website API data which the URL was provided from the earlier section from where we processed the URL and bus code to define specific bus stop for the data pipeline to extract data from. First tool we have implemented will be the download tool, with the user access key that we have registered for on the LTA website, which later on provided us with the access key to access their API data, also implementing the payload to access the URL with the usage of our access key in order to extract the data. Which is shown in the output where it stated HTTP/1.1 200 OK instead of 400 which usually meant for bad request/access.</w:t>
       </w:r>
       <w:r>
-        <w:t xml:space="preserve"> Next by applying Text to column tool, I was able to split the downloaded data into rows uniquely with the delimiter usage of “\n” to help section it out nicely. Next would be implementing the select tool where I can tick the </w:t>
+        <w:t xml:space="preserve"> </w:t>
+      </w:r>
+    </w:p>
+    <w:p>
+      <w:pPr>
+        <w:pStyle w:val="BodyText"/>
+        <w:spacing w:after="240"/>
+        <w:ind w:left="720"/>
+        <w:jc w:val="both"/>
+      </w:pPr>
+      <w:r>
+        <w:rPr>
+          <w:noProof/>
+        </w:rPr>
+        <w:drawing>
+          <wp:inline distT="0" distB="0" distL="0" distR="0" wp14:anchorId="5F37718D" wp14:editId="65FEF490">
+            <wp:extent cx="2522220" cy="1400067"/>
+            <wp:effectExtent l="0" t="0" r="0" b="0"/>
+            <wp:docPr id="455059921" name="Picture 1" descr="A screenshot of a computer&#10;&#10;Description automatically generated with medium confidence"/>
+            <wp:cNvGraphicFramePr>
+              <a:graphicFrameLocks xmlns:a="http://schemas.openxmlformats.org/drawingml/2006/main" noChangeAspect="1"/>
+            </wp:cNvGraphicFramePr>
+            <a:graphic xmlns:a="http://schemas.openxmlformats.org/drawingml/2006/main">
+              <a:graphicData uri="http://schemas.openxmlformats.org/drawingml/2006/picture">
+                <pic:pic xmlns:pic="http://schemas.openxmlformats.org/drawingml/2006/picture">
+                  <pic:nvPicPr>
+                    <pic:cNvPr id="455059921" name="Picture 1" descr="A screenshot of a computer&#10;&#10;Description automatically generated with medium confidence"/>
+                    <pic:cNvPicPr/>
+                  </pic:nvPicPr>
+                  <pic:blipFill>
+                    <a:blip r:embed="rId10"/>
+                    <a:stretch>
+                      <a:fillRect/>
+                    </a:stretch>
+                  </pic:blipFill>
+                  <pic:spPr>
+                    <a:xfrm>
+                      <a:off x="0" y="0"/>
+                      <a:ext cx="2535610" cy="1407500"/>
+                    </a:xfrm>
+                    <a:prstGeom prst="rect">
+                      <a:avLst/>
+                    </a:prstGeom>
+                  </pic:spPr>
+                </pic:pic>
+              </a:graphicData>
+            </a:graphic>
+          </wp:inline>
+        </w:drawing>
+      </w:r>
+      <w:r>
+        <w:rPr>
+          <w:noProof/>
+        </w:rPr>
+        <w:drawing>
+          <wp:inline distT="0" distB="0" distL="0" distR="0" wp14:anchorId="5EB97A32" wp14:editId="2E9D3EFB">
+            <wp:extent cx="2844800" cy="1401080"/>
+            <wp:effectExtent l="0" t="0" r="0" b="8890"/>
+            <wp:docPr id="223059654" name="Picture 1" descr="A screenshot of a computer&#10;&#10;Description automatically generated with medium confidence"/>
+            <wp:cNvGraphicFramePr>
+              <a:graphicFrameLocks xmlns:a="http://schemas.openxmlformats.org/drawingml/2006/main" noChangeAspect="1"/>
+            </wp:cNvGraphicFramePr>
+            <a:graphic xmlns:a="http://schemas.openxmlformats.org/drawingml/2006/main">
+              <a:graphicData uri="http://schemas.openxmlformats.org/drawingml/2006/picture">
+                <pic:pic xmlns:pic="http://schemas.openxmlformats.org/drawingml/2006/picture">
+                  <pic:nvPicPr>
+                    <pic:cNvPr id="223059654" name="Picture 1" descr="A screenshot of a computer&#10;&#10;Description automatically generated with medium confidence"/>
+                    <pic:cNvPicPr/>
+                  </pic:nvPicPr>
+                  <pic:blipFill>
+                    <a:blip r:embed="rId11"/>
+                    <a:stretch>
+                      <a:fillRect/>
+                    </a:stretch>
+                  </pic:blipFill>
+                  <pic:spPr>
+                    <a:xfrm>
+                      <a:off x="0" y="0"/>
+                      <a:ext cx="2873297" cy="1415115"/>
+                    </a:xfrm>
+                    <a:prstGeom prst="rect">
+                      <a:avLst/>
+                    </a:prstGeom>
+                  </pic:spPr>
+                </pic:pic>
+              </a:graphicData>
+            </a:graphic>
+          </wp:inline>
+        </w:drawing>
+      </w:r>
+    </w:p>
+    <w:p>
+      <w:pPr>
+        <w:pStyle w:val="BodyText"/>
+        <w:spacing w:after="240"/>
+        <w:ind w:left="720"/>
+        <w:jc w:val="both"/>
+      </w:pPr>
+      <w:r>
+        <w:t xml:space="preserve">Next by applying Text to column tool, I was able to split the downloaded data into rows uniquely with the delimiter usage of “\n” to help section it out nicely. Next would be implementing the select tool where I can tick the </w:t>
       </w:r>
       <w:r>
         <w:t>features,</w:t>
@@ -1479,7 +1559,7 @@
                     <pic:cNvPicPr/>
                   </pic:nvPicPr>
                   <pic:blipFill>
-                    <a:blip r:embed="rId10"/>
+                    <a:blip r:embed="rId12"/>
                     <a:stretch>
                       <a:fillRect/>
                     </a:stretch>
@@ -1533,6 +1613,11 @@
       </w:r>
     </w:p>
     <w:p>
+      <w:r>
+        <w:br w:type="page"/>
+      </w:r>
+    </w:p>
+    <w:p>
       <w:pPr>
         <w:pStyle w:val="Heading1"/>
         <w:numPr>
@@ -1542,6 +1627,7 @@
         <w:jc w:val="left"/>
       </w:pPr>
       <w:r>
+        <w:lastRenderedPageBreak/>
         <w:t>Data Display</w:t>
       </w:r>
     </w:p>
@@ -1571,7 +1657,7 @@
                     <pic:cNvPicPr/>
                   </pic:nvPicPr>
                   <pic:blipFill>
-                    <a:blip r:embed="rId11"/>
+                    <a:blip r:embed="rId13"/>
                     <a:stretch>
                       <a:fillRect/>
                     </a:stretch>
@@ -1600,24 +1686,292 @@
         <w:jc w:val="both"/>
       </w:pPr>
       <w:r>
-        <w:t xml:space="preserve">For the third section of the project, we will be applying the cleanse data from the API which was also parse through in the previous section into meaningful data, we will first filter the mass amount of data into specific data that was asked in the requirement. Which in this case we will be containing values that have </w:t>
-      </w:r>
-      <w:r>
-        <w:t xml:space="preserve">Estimated time which is the timing where the bus arrive to the </w:t>
-      </w:r>
-      <w:r>
+        <w:t xml:space="preserve">For the third section of the project, we will be applying the cleanse data from the API which was also parse through in the previous section into meaningful data, we will first filter the mass amount of data into specific data that was asked in the requirement. </w:t>
+      </w:r>
+    </w:p>
+    <w:p>
+      <w:pPr>
+        <w:pStyle w:val="BodyText"/>
+        <w:spacing w:after="240"/>
+        <w:ind w:left="720"/>
+        <w:jc w:val="both"/>
+      </w:pPr>
+      <w:r>
+        <w:rPr>
+          <w:noProof/>
+        </w:rPr>
+        <w:drawing>
+          <wp:inline distT="0" distB="0" distL="0" distR="0" wp14:anchorId="3944004E" wp14:editId="38397C52">
+            <wp:extent cx="2636520" cy="1932726"/>
+            <wp:effectExtent l="0" t="0" r="0" b="0"/>
+            <wp:docPr id="1448535958" name="Picture 1" descr="A screenshot of a computer&#10;&#10;Description automatically generated with medium confidence"/>
+            <wp:cNvGraphicFramePr>
+              <a:graphicFrameLocks xmlns:a="http://schemas.openxmlformats.org/drawingml/2006/main" noChangeAspect="1"/>
+            </wp:cNvGraphicFramePr>
+            <a:graphic xmlns:a="http://schemas.openxmlformats.org/drawingml/2006/main">
+              <a:graphicData uri="http://schemas.openxmlformats.org/drawingml/2006/picture">
+                <pic:pic xmlns:pic="http://schemas.openxmlformats.org/drawingml/2006/picture">
+                  <pic:nvPicPr>
+                    <pic:cNvPr id="1448535958" name="Picture 1" descr="A screenshot of a computer&#10;&#10;Description automatically generated with medium confidence"/>
+                    <pic:cNvPicPr/>
+                  </pic:nvPicPr>
+                  <pic:blipFill>
+                    <a:blip r:embed="rId14"/>
+                    <a:stretch>
+                      <a:fillRect/>
+                    </a:stretch>
+                  </pic:blipFill>
+                  <pic:spPr>
+                    <a:xfrm>
+                      <a:off x="0" y="0"/>
+                      <a:ext cx="2652986" cy="1944797"/>
+                    </a:xfrm>
+                    <a:prstGeom prst="rect">
+                      <a:avLst/>
+                    </a:prstGeom>
+                  </pic:spPr>
+                </pic:pic>
+              </a:graphicData>
+            </a:graphic>
+          </wp:inline>
+        </w:drawing>
+      </w:r>
+    </w:p>
+    <w:p>
+      <w:pPr>
+        <w:pStyle w:val="BodyText"/>
+        <w:spacing w:after="240"/>
+        <w:ind w:left="720"/>
+        <w:jc w:val="both"/>
+      </w:pPr>
+      <w:r>
+        <w:t xml:space="preserve">Which in this case we will be containing values that have </w:t>
+      </w:r>
+      <w:r>
+        <w:t xml:space="preserve">Estimated time which is the timing where the bus arrive to the specified bus stop, Service No which is the bus number that is in service during that specific timing which is also based off real time and lastly the destination code so that users will know where the bus they have entered will be stopping off at which interchange. By applying Filter </w:t>
+      </w:r>
+      <w:r>
+        <w:t>tool,</w:t>
+      </w:r>
+      <w:r>
+        <w:t xml:space="preserve"> we can successfully obtain the 3 features within the wide pool of dataset the API provided.</w:t>
+      </w:r>
+      <w:r>
+        <w:t xml:space="preserve"> </w:t>
+      </w:r>
+    </w:p>
+    <w:p>
+      <w:pPr>
+        <w:pStyle w:val="BodyText"/>
+        <w:spacing w:after="240"/>
+        <w:ind w:left="720"/>
+        <w:jc w:val="both"/>
+      </w:pPr>
+      <w:r>
+        <w:rPr>
+          <w:noProof/>
+        </w:rPr>
+        <w:drawing>
+          <wp:inline distT="0" distB="0" distL="0" distR="0" wp14:anchorId="6CC153EA" wp14:editId="2435F3A0">
+            <wp:extent cx="1722120" cy="1476375"/>
+            <wp:effectExtent l="0" t="0" r="0" b="9525"/>
+            <wp:docPr id="613251004" name="Picture 1" descr="A screenshot of a computer&#10;&#10;Description automatically generated with medium confidence"/>
+            <wp:cNvGraphicFramePr>
+              <a:graphicFrameLocks xmlns:a="http://schemas.openxmlformats.org/drawingml/2006/main" noChangeAspect="1"/>
+            </wp:cNvGraphicFramePr>
+            <a:graphic xmlns:a="http://schemas.openxmlformats.org/drawingml/2006/main">
+              <a:graphicData uri="http://schemas.openxmlformats.org/drawingml/2006/picture">
+                <pic:pic xmlns:pic="http://schemas.openxmlformats.org/drawingml/2006/picture">
+                  <pic:nvPicPr>
+                    <pic:cNvPr id="613251004" name="Picture 1" descr="A screenshot of a computer&#10;&#10;Description automatically generated with medium confidence"/>
+                    <pic:cNvPicPr/>
+                  </pic:nvPicPr>
+                  <pic:blipFill>
+                    <a:blip r:embed="rId15"/>
+                    <a:stretch>
+                      <a:fillRect/>
+                    </a:stretch>
+                  </pic:blipFill>
+                  <pic:spPr>
+                    <a:xfrm>
+                      <a:off x="0" y="0"/>
+                      <a:ext cx="1730420" cy="1483491"/>
+                    </a:xfrm>
+                    <a:prstGeom prst="rect">
+                      <a:avLst/>
+                    </a:prstGeom>
+                  </pic:spPr>
+                </pic:pic>
+              </a:graphicData>
+            </a:graphic>
+          </wp:inline>
+        </w:drawing>
+      </w:r>
+      <w:r>
+        <w:rPr>
+          <w:noProof/>
+        </w:rPr>
+        <w:drawing>
+          <wp:inline distT="0" distB="0" distL="0" distR="0" wp14:anchorId="3CAB5D94" wp14:editId="1AEE0518">
+            <wp:extent cx="3977640" cy="816377"/>
+            <wp:effectExtent l="0" t="0" r="3810" b="3175"/>
+            <wp:docPr id="1976663002" name="Picture 1" descr="A screenshot of a computer&#10;&#10;Description automatically generated with medium confidence"/>
+            <wp:cNvGraphicFramePr>
+              <a:graphicFrameLocks xmlns:a="http://schemas.openxmlformats.org/drawingml/2006/main" noChangeAspect="1"/>
+            </wp:cNvGraphicFramePr>
+            <a:graphic xmlns:a="http://schemas.openxmlformats.org/drawingml/2006/main">
+              <a:graphicData uri="http://schemas.openxmlformats.org/drawingml/2006/picture">
+                <pic:pic xmlns:pic="http://schemas.openxmlformats.org/drawingml/2006/picture">
+                  <pic:nvPicPr>
+                    <pic:cNvPr id="1976663002" name="Picture 1" descr="A screenshot of a computer&#10;&#10;Description automatically generated with medium confidence"/>
+                    <pic:cNvPicPr/>
+                  </pic:nvPicPr>
+                  <pic:blipFill>
+                    <a:blip r:embed="rId16"/>
+                    <a:stretch>
+                      <a:fillRect/>
+                    </a:stretch>
+                  </pic:blipFill>
+                  <pic:spPr>
+                    <a:xfrm>
+                      <a:off x="0" y="0"/>
+                      <a:ext cx="4196573" cy="861311"/>
+                    </a:xfrm>
+                    <a:prstGeom prst="rect">
+                      <a:avLst/>
+                    </a:prstGeom>
+                  </pic:spPr>
+                </pic:pic>
+              </a:graphicData>
+            </a:graphic>
+          </wp:inline>
+        </w:drawing>
+      </w:r>
+    </w:p>
+    <w:p>
+      <w:pPr>
+        <w:pStyle w:val="BodyText"/>
+        <w:spacing w:after="240"/>
+        <w:ind w:left="720"/>
+        <w:jc w:val="both"/>
+      </w:pPr>
+      <w:r>
+        <w:t xml:space="preserve">Text to column was also applied afterwards to split JSON name into 3 columns to section the features with meaningful category that will be used as a column header </w:t>
+      </w:r>
+      <w:r>
+        <w:t>later</w:t>
+      </w:r>
+      <w:r>
+        <w:t xml:space="preserve">. Next, I will be applying the Select tools to uncheck columns that I will no longer be needing for my dataset which is the JSON name that has been split previously and JSON Name 1 as it has record that is too generalized for usage. </w:t>
+      </w:r>
+    </w:p>
+    <w:p>
+      <w:pPr>
+        <w:pStyle w:val="BodyText"/>
+        <w:spacing w:after="240"/>
+        <w:ind w:left="720"/>
+        <w:jc w:val="both"/>
+      </w:pPr>
+      <w:r>
+        <w:rPr>
+          <w:noProof/>
+        </w:rPr>
         <w:lastRenderedPageBreak/>
-        <w:t xml:space="preserve">specified bus stop, Service No which is the bus number that is in service during that specific timing which is also based off real time and lastly the destination code so that users will know where the bus they have entered will be stopping off at which interchange. By applying Filter </w:t>
-      </w:r>
-      <w:r>
-        <w:t>tool,</w:t>
-      </w:r>
-      <w:r>
-        <w:t xml:space="preserve"> we can successfully obtain the 3 features within the wide pool of dataset the API provided.</w:t>
-      </w:r>
-      <w:r>
-        <w:t xml:space="preserve"> Text to column was also applied afterwards to split JSON name into 3 columns to section the features with meaningful category that will be used as a column header later on. Next, I will be applying the Select tools to uncheck columns that I will no longer be needing for my dataset which is the JSON name that has been split previously and JSON Name 1 as it has record that is too generalized for usage. Next will be applying Cross Tab to group the values by JSON_name2 which in this case are numbers that sections each different bus services and we will be selecting JSON_Name3 as the header to categorized them with unique features with the method concatenate to aggregate the values. </w:t>
-      </w:r>
+        <w:drawing>
+          <wp:inline distT="0" distB="0" distL="0" distR="0" wp14:anchorId="45EEE8E1" wp14:editId="1C187269">
+            <wp:extent cx="1423011" cy="2057400"/>
+            <wp:effectExtent l="0" t="0" r="6350" b="0"/>
+            <wp:docPr id="1007116897" name="Picture 1" descr="A screenshot of a group data&#10;&#10;Description automatically generated with medium confidence"/>
+            <wp:cNvGraphicFramePr>
+              <a:graphicFrameLocks xmlns:a="http://schemas.openxmlformats.org/drawingml/2006/main" noChangeAspect="1"/>
+            </wp:cNvGraphicFramePr>
+            <a:graphic xmlns:a="http://schemas.openxmlformats.org/drawingml/2006/main">
+              <a:graphicData uri="http://schemas.openxmlformats.org/drawingml/2006/picture">
+                <pic:pic xmlns:pic="http://schemas.openxmlformats.org/drawingml/2006/picture">
+                  <pic:nvPicPr>
+                    <pic:cNvPr id="1007116897" name="Picture 1" descr="A screenshot of a group data&#10;&#10;Description automatically generated with medium confidence"/>
+                    <pic:cNvPicPr/>
+                  </pic:nvPicPr>
+                  <pic:blipFill>
+                    <a:blip r:embed="rId17"/>
+                    <a:stretch>
+                      <a:fillRect/>
+                    </a:stretch>
+                  </pic:blipFill>
+                  <pic:spPr>
+                    <a:xfrm>
+                      <a:off x="0" y="0"/>
+                      <a:ext cx="1437300" cy="2078059"/>
+                    </a:xfrm>
+                    <a:prstGeom prst="rect">
+                      <a:avLst/>
+                    </a:prstGeom>
+                  </pic:spPr>
+                </pic:pic>
+              </a:graphicData>
+            </a:graphic>
+          </wp:inline>
+        </w:drawing>
+      </w:r>
+      <w:r>
+        <w:rPr>
+          <w:noProof/>
+        </w:rPr>
+        <w:drawing>
+          <wp:inline distT="0" distB="0" distL="0" distR="0" wp14:anchorId="166EE70B" wp14:editId="41DF0001">
+            <wp:extent cx="4259580" cy="1123777"/>
+            <wp:effectExtent l="0" t="0" r="7620" b="635"/>
+            <wp:docPr id="627842315" name="Picture 1" descr="A screenshot of a computer&#10;&#10;Description automatically generated with medium confidence"/>
+            <wp:cNvGraphicFramePr>
+              <a:graphicFrameLocks xmlns:a="http://schemas.openxmlformats.org/drawingml/2006/main" noChangeAspect="1"/>
+            </wp:cNvGraphicFramePr>
+            <a:graphic xmlns:a="http://schemas.openxmlformats.org/drawingml/2006/main">
+              <a:graphicData uri="http://schemas.openxmlformats.org/drawingml/2006/picture">
+                <pic:pic xmlns:pic="http://schemas.openxmlformats.org/drawingml/2006/picture">
+                  <pic:nvPicPr>
+                    <pic:cNvPr id="627842315" name="Picture 1" descr="A screenshot of a computer&#10;&#10;Description automatically generated with medium confidence"/>
+                    <pic:cNvPicPr/>
+                  </pic:nvPicPr>
+                  <pic:blipFill>
+                    <a:blip r:embed="rId18"/>
+                    <a:stretch>
+                      <a:fillRect/>
+                    </a:stretch>
+                  </pic:blipFill>
+                  <pic:spPr>
+                    <a:xfrm>
+                      <a:off x="0" y="0"/>
+                      <a:ext cx="4363480" cy="1151188"/>
+                    </a:xfrm>
+                    <a:prstGeom prst="rect">
+                      <a:avLst/>
+                    </a:prstGeom>
+                  </pic:spPr>
+                </pic:pic>
+              </a:graphicData>
+            </a:graphic>
+          </wp:inline>
+        </w:drawing>
+      </w:r>
+    </w:p>
+    <w:p>
+      <w:pPr>
+        <w:pStyle w:val="BodyText"/>
+        <w:spacing w:after="240"/>
+        <w:ind w:left="720"/>
+        <w:jc w:val="both"/>
+      </w:pPr>
+      <w:r>
+        <w:t xml:space="preserve">Next will be applying Cross Tab to group the values by JSON_name2 which in this case are numbers that sections each different bus services and we will be selecting JSON_Name3 as the header to categorized them with unique features with the method concatenate to aggregate the values. </w:t>
+      </w:r>
+    </w:p>
+    <w:p>
+      <w:pPr>
+        <w:pStyle w:val="BodyText"/>
+        <w:spacing w:after="240"/>
+        <w:ind w:left="720"/>
+        <w:jc w:val="both"/>
+      </w:pPr>
       <w:r>
         <w:t>We</w:t>
       </w:r>
@@ -1655,7 +2009,7 @@
                     <pic:cNvPicPr/>
                   </pic:nvPicPr>
                   <pic:blipFill>
-                    <a:blip r:embed="rId12"/>
+                    <a:blip r:embed="rId19"/>
                     <a:stretch>
                       <a:fillRect/>
                     </a:stretch>
@@ -1677,6 +2031,11 @@
       </w:r>
     </w:p>
     <w:p>
+      <w:r>
+        <w:br w:type="page"/>
+      </w:r>
+    </w:p>
+    <w:p>
       <w:pPr>
         <w:pStyle w:val="Heading1"/>
         <w:numPr>
@@ -1686,6 +2045,7 @@
         <w:jc w:val="left"/>
       </w:pPr>
       <w:r>
+        <w:lastRenderedPageBreak/>
         <w:t>Enhancement</w:t>
       </w:r>
     </w:p>
@@ -1716,7 +2076,7 @@
                     <pic:cNvPicPr/>
                   </pic:nvPicPr>
                   <pic:blipFill>
-                    <a:blip r:embed="rId13"/>
+                    <a:blip r:embed="rId20"/>
                     <a:stretch>
                       <a:fillRect/>
                     </a:stretch>
@@ -1760,6 +2120,9 @@
       <w:r>
         <w:t xml:space="preserve"> beside the run button for the workflow to work with the additional implementation.</w:t>
       </w:r>
+      <w:r>
+        <w:t xml:space="preserve"> For example, instead of running the predetermined bus code provided “12101”, users get to input the desired bus code to have access towards the upcoming bus arrival service timing.</w:t>
+      </w:r>
     </w:p>
     <w:p>
       <w:pPr>
@@ -1772,7 +2135,6 @@
         <w:rPr>
           <w:noProof/>
         </w:rPr>
-        <w:lastRenderedPageBreak/>
         <w:drawing>
           <wp:inline distT="0" distB="0" distL="0" distR="0" wp14:anchorId="7E6D6296" wp14:editId="0655122F">
             <wp:extent cx="5715000" cy="1361390"/>
@@ -1789,7 +2151,7 @@
                     <pic:cNvPicPr/>
                   </pic:nvPicPr>
                   <pic:blipFill>
-                    <a:blip r:embed="rId14"/>
+                    <a:blip r:embed="rId21"/>
                     <a:stretch>
                       <a:fillRect/>
                     </a:stretch>
@@ -1812,51 +2174,17 @@
     </w:p>
     <w:p>
       <w:pPr>
-        <w:pStyle w:val="Heading1"/>
-        <w:numPr>
-          <w:ilvl w:val="0"/>
-          <w:numId w:val="8"/>
-        </w:numPr>
-        <w:jc w:val="left"/>
-      </w:pPr>
-      <w:r>
-        <w:t>Summary</w:t>
-      </w:r>
-    </w:p>
-    <w:p>
-      <w:pPr>
         <w:pStyle w:val="BodyText"/>
         <w:spacing w:after="240"/>
         <w:ind w:left="720"/>
         <w:jc w:val="both"/>
       </w:pPr>
       <w:r>
-        <w:t xml:space="preserve">Throughout the project, I have found out a lot of limitations within the </w:t>
-      </w:r>
-      <w:r>
-        <w:t>Alteryx</w:t>
-      </w:r>
-      <w:r>
-        <w:t xml:space="preserve"> software, that may affect the production team in real life company if </w:t>
-      </w:r>
-      <w:r>
-        <w:t>they did not research the software available for linking towards Alteryx, one example I have found out was that Alteryx only allow linking towards tableau and not to other BI tools such as power bi, which may turn out to be a problem as a student like me may not have account that is accessible to tableau as it a paid to use software that school will have to give us the account to use the software. Next issue would be the text box option which does not show the output on the browse option after running the entire workflow which may not be great for checking as user would not be able to check whether the dataset obtain from the API is as accurate as possible and would have to implement a output data to let it load into the excel to check if the information obtain for the LTA API is accurate.</w:t>
-      </w:r>
-    </w:p>
-    <w:p>
-      <w:pPr>
-        <w:pStyle w:val="BodyText"/>
-        <w:ind w:left="720"/>
-      </w:pPr>
-      <w:r>
-        <w:rPr>
-          <w:noProof/>
-        </w:rPr>
         <w:drawing>
-          <wp:inline distT="0" distB="0" distL="0" distR="0" wp14:anchorId="5C07B57F" wp14:editId="19EA35CA">
-            <wp:extent cx="5715000" cy="3217333"/>
-            <wp:effectExtent l="0" t="0" r="0" b="2540"/>
-            <wp:docPr id="19" name="Picture 19"/>
+          <wp:inline distT="0" distB="0" distL="0" distR="0" wp14:anchorId="3C998BAD" wp14:editId="2742F291">
+            <wp:extent cx="5715000" cy="3164101"/>
+            <wp:effectExtent l="0" t="0" r="0" b="0"/>
+            <wp:docPr id="1342206046" name="Picture 1"/>
             <wp:cNvGraphicFramePr>
               <a:graphicFrameLocks xmlns:a="http://schemas.openxmlformats.org/drawingml/2006/main" noChangeAspect="1"/>
             </wp:cNvGraphicFramePr>
@@ -1864,36 +2192,23 @@
               <a:graphicData uri="http://schemas.openxmlformats.org/drawingml/2006/picture">
                 <pic:pic xmlns:pic="http://schemas.openxmlformats.org/drawingml/2006/picture">
                   <pic:nvPicPr>
-                    <pic:cNvPr id="0" name="Picture 2"/>
-                    <pic:cNvPicPr>
-                      <a:picLocks noChangeAspect="1" noChangeArrowheads="1"/>
-                    </pic:cNvPicPr>
+                    <pic:cNvPr id="1342206046" name=""/>
+                    <pic:cNvPicPr/>
                   </pic:nvPicPr>
                   <pic:blipFill>
-                    <a:blip r:embed="rId15" cstate="print">
-                      <a:extLst>
-                        <a:ext uri="{28A0092B-C50C-407E-A947-70E740481C1C}">
-                          <a14:useLocalDpi xmlns:a14="http://schemas.microsoft.com/office/drawing/2010/main" val="0"/>
-                        </a:ext>
-                      </a:extLst>
-                    </a:blip>
-                    <a:srcRect/>
+                    <a:blip r:embed="rId22"/>
                     <a:stretch>
                       <a:fillRect/>
                     </a:stretch>
                   </pic:blipFill>
-                  <pic:spPr bwMode="auto">
+                  <pic:spPr>
                     <a:xfrm>
                       <a:off x="0" y="0"/>
-                      <a:ext cx="5719687" cy="3219971"/>
+                      <a:ext cx="5735070" cy="3175213"/>
                     </a:xfrm>
                     <a:prstGeom prst="rect">
                       <a:avLst/>
                     </a:prstGeom>
-                    <a:noFill/>
-                    <a:ln>
-                      <a:noFill/>
-                    </a:ln>
                   </pic:spPr>
                 </pic:pic>
               </a:graphicData>
@@ -1901,16 +2216,82 @@
           </wp:inline>
         </w:drawing>
       </w:r>
+    </w:p>
+    <w:p>
+      <w:r>
+        <w:br w:type="page"/>
+      </w:r>
+    </w:p>
+    <w:p>
+      <w:pPr>
+        <w:pStyle w:val="Heading1"/>
+        <w:numPr>
+          <w:ilvl w:val="0"/>
+          <w:numId w:val="8"/>
+        </w:numPr>
+        <w:jc w:val="left"/>
+      </w:pPr>
+      <w:r>
+        <w:lastRenderedPageBreak/>
+        <w:t>Summary</w:t>
+      </w:r>
+    </w:p>
+    <w:p>
+      <w:pPr>
+        <w:pStyle w:val="BodyText"/>
+        <w:spacing w:after="240"/>
+        <w:ind w:left="720"/>
+        <w:jc w:val="both"/>
+      </w:pPr>
+      <w:r>
+        <w:t>While working on</w:t>
+      </w:r>
+      <w:r>
+        <w:t xml:space="preserve"> the project, </w:t>
+      </w:r>
+      <w:r>
+        <w:t>there are</w:t>
+      </w:r>
+      <w:r>
+        <w:t xml:space="preserve"> some limitations regarding the usage of magic wands.</w:t>
+      </w:r>
+    </w:p>
+    <w:p>
+      <w:pPr>
+        <w:pStyle w:val="BodyText"/>
+        <w:spacing w:after="240"/>
+        <w:ind w:left="720"/>
+        <w:jc w:val="both"/>
+      </w:pPr>
+      <w:r>
+        <w:t>One would be running the magic wand as shown as analytical app which does not show the output on the Output Log after running the entire workflow which may not be great for checking as user would not be able to check whether the dataset obtain from the API is as accurate as possible and would have to check if the information obtain for the LTA API is accurate in the excel that it is save on.</w:t>
+      </w:r>
+      <w:r>
+        <w:t xml:space="preserve"> Which requires developers to </w:t>
+      </w:r>
+      <w:r>
+        <w:t>spend</w:t>
+      </w:r>
+      <w:r>
+        <w:t xml:space="preserve"> more time on the checking process.</w:t>
+      </w:r>
+    </w:p>
+    <w:p>
+      <w:pPr>
+        <w:pStyle w:val="BodyText"/>
+        <w:spacing w:after="240"/>
+        <w:ind w:left="720"/>
+        <w:jc w:val="both"/>
+      </w:pPr>
       <w:r>
         <w:rPr>
           <w:noProof/>
         </w:rPr>
-        <w:lastRenderedPageBreak/>
         <w:drawing>
-          <wp:inline distT="0" distB="0" distL="0" distR="0" wp14:anchorId="5C00EE38" wp14:editId="34DA48E6">
-            <wp:extent cx="5692140" cy="3077972"/>
-            <wp:effectExtent l="0" t="0" r="3810" b="8255"/>
-            <wp:docPr id="18" name="Picture 18"/>
+          <wp:inline distT="0" distB="0" distL="0" distR="0" wp14:anchorId="009466AE" wp14:editId="0CE6BD68">
+            <wp:extent cx="5692140" cy="2423108"/>
+            <wp:effectExtent l="0" t="0" r="3810" b="0"/>
+            <wp:docPr id="1932906208" name="Picture 1" descr="A screenshot of a computer&#10;&#10;Description automatically generated"/>
             <wp:cNvGraphicFramePr>
               <a:graphicFrameLocks xmlns:a="http://schemas.openxmlformats.org/drawingml/2006/main" noChangeAspect="1"/>
             </wp:cNvGraphicFramePr>
@@ -1918,36 +2299,23 @@
               <a:graphicData uri="http://schemas.openxmlformats.org/drawingml/2006/picture">
                 <pic:pic xmlns:pic="http://schemas.openxmlformats.org/drawingml/2006/picture">
                   <pic:nvPicPr>
-                    <pic:cNvPr id="0" name="Picture 1"/>
-                    <pic:cNvPicPr>
-                      <a:picLocks noChangeAspect="1" noChangeArrowheads="1"/>
-                    </pic:cNvPicPr>
+                    <pic:cNvPr id="1932906208" name="Picture 1" descr="A screenshot of a computer&#10;&#10;Description automatically generated"/>
+                    <pic:cNvPicPr/>
                   </pic:nvPicPr>
                   <pic:blipFill>
-                    <a:blip r:embed="rId16" cstate="print">
-                      <a:extLst>
-                        <a:ext uri="{28A0092B-C50C-407E-A947-70E740481C1C}">
-                          <a14:useLocalDpi xmlns:a14="http://schemas.microsoft.com/office/drawing/2010/main" val="0"/>
-                        </a:ext>
-                      </a:extLst>
-                    </a:blip>
-                    <a:srcRect/>
+                    <a:blip r:embed="rId23"/>
                     <a:stretch>
                       <a:fillRect/>
                     </a:stretch>
                   </pic:blipFill>
-                  <pic:spPr bwMode="auto">
+                  <pic:spPr>
                     <a:xfrm>
                       <a:off x="0" y="0"/>
-                      <a:ext cx="5700823" cy="3082667"/>
+                      <a:ext cx="5705554" cy="2428818"/>
                     </a:xfrm>
                     <a:prstGeom prst="rect">
                       <a:avLst/>
                     </a:prstGeom>
-                    <a:noFill/>
-                    <a:ln>
-                      <a:noFill/>
-                    </a:ln>
                   </pic:spPr>
                 </pic:pic>
               </a:graphicData>
@@ -1959,17 +2327,30 @@
     <w:p>
       <w:pPr>
         <w:pStyle w:val="BodyText"/>
+        <w:spacing w:after="240"/>
         <w:ind w:left="720"/>
+        <w:jc w:val="both"/>
+      </w:pPr>
+      <w:r>
+        <w:t>As compared to running the workflow as usual as shown in the “Data Display” section which clearly shows the output in the browse tool for user to check whether they have successfully extracted the information from the API.</w:t>
+      </w:r>
+    </w:p>
+    <w:p>
+      <w:pPr>
+        <w:pStyle w:val="BodyText"/>
+        <w:spacing w:after="240"/>
+        <w:ind w:left="720"/>
+        <w:jc w:val="both"/>
       </w:pPr>
       <w:r>
         <w:rPr>
           <w:noProof/>
         </w:rPr>
         <w:drawing>
-          <wp:inline distT="0" distB="0" distL="0" distR="0" wp14:anchorId="536B9947" wp14:editId="09DB4B53">
-            <wp:extent cx="5692140" cy="3204464"/>
-            <wp:effectExtent l="0" t="0" r="3810" b="0"/>
-            <wp:docPr id="20" name="Picture 20"/>
+          <wp:inline distT="0" distB="0" distL="0" distR="0" wp14:anchorId="6B7D0772" wp14:editId="36938737">
+            <wp:extent cx="5737860" cy="1890015"/>
+            <wp:effectExtent l="0" t="0" r="0" b="0"/>
+            <wp:docPr id="775324384" name="Picture 775324384" descr="Graphical user interface, text, table&#10;&#10;Description automatically generated"/>
             <wp:cNvGraphicFramePr>
               <a:graphicFrameLocks xmlns:a="http://schemas.openxmlformats.org/drawingml/2006/main" noChangeAspect="1"/>
             </wp:cNvGraphicFramePr>
@@ -1977,36 +2358,23 @@
               <a:graphicData uri="http://schemas.openxmlformats.org/drawingml/2006/picture">
                 <pic:pic xmlns:pic="http://schemas.openxmlformats.org/drawingml/2006/picture">
                   <pic:nvPicPr>
-                    <pic:cNvPr id="0" name="Picture 3"/>
-                    <pic:cNvPicPr>
-                      <a:picLocks noChangeAspect="1" noChangeArrowheads="1"/>
-                    </pic:cNvPicPr>
+                    <pic:cNvPr id="22" name="Picture 22" descr="Graphical user interface, text, table&#10;&#10;Description automatically generated"/>
+                    <pic:cNvPicPr/>
                   </pic:nvPicPr>
                   <pic:blipFill>
-                    <a:blip r:embed="rId17" cstate="print">
-                      <a:extLst>
-                        <a:ext uri="{28A0092B-C50C-407E-A947-70E740481C1C}">
-                          <a14:useLocalDpi xmlns:a14="http://schemas.microsoft.com/office/drawing/2010/main" val="0"/>
-                        </a:ext>
-                      </a:extLst>
-                    </a:blip>
-                    <a:srcRect/>
+                    <a:blip r:embed="rId19"/>
                     <a:stretch>
                       <a:fillRect/>
                     </a:stretch>
                   </pic:blipFill>
-                  <pic:spPr bwMode="auto">
+                  <pic:spPr>
                     <a:xfrm>
                       <a:off x="0" y="0"/>
-                      <a:ext cx="5707994" cy="3213389"/>
+                      <a:ext cx="5759624" cy="1897184"/>
                     </a:xfrm>
                     <a:prstGeom prst="rect">
                       <a:avLst/>
                     </a:prstGeom>
-                    <a:noFill/>
-                    <a:ln>
-                      <a:noFill/>
-                    </a:ln>
                   </pic:spPr>
                 </pic:pic>
               </a:graphicData>
@@ -2016,6 +2384,11 @@
       </w:r>
     </w:p>
     <w:p>
+      <w:r>
+        <w:br w:type="page"/>
+      </w:r>
+    </w:p>
+    <w:p>
       <w:pPr>
         <w:pStyle w:val="Heading1"/>
         <w:numPr>
@@ -2025,6 +2398,7 @@
         <w:jc w:val="left"/>
       </w:pPr>
       <w:r>
+        <w:lastRenderedPageBreak/>
         <w:t>Reflection</w:t>
       </w:r>
     </w:p>
@@ -2054,8 +2428,8 @@
       </w:r>
     </w:p>
     <w:sectPr>
-      <w:headerReference w:type="default" r:id="rId18"/>
-      <w:footerReference w:type="default" r:id="rId19"/>
+      <w:headerReference w:type="default" r:id="rId24"/>
+      <w:footerReference w:type="default" r:id="rId25"/>
       <w:pgSz w:w="11910" w:h="16840"/>
       <w:pgMar w:top="1420" w:right="1220" w:bottom="1340" w:left="960" w:header="739" w:footer="1150" w:gutter="0"/>
       <w:cols w:space="720"/>

</xml_diff>